<commit_message>
Update Instructions on adding new files.docx
</commit_message>
<xml_diff>
--- a/Instructions on adding new files.docx
+++ b/Instructions on adding new files.docx
@@ -300,6 +300,12 @@
           <w:lang w:val="en-GB"/>
         </w:rPr>
         <w:t>Commit</w:t>
+      </w:r>
+      <w:r>
+        <w:rPr>
+          <w:lang w:val="en-GB"/>
+        </w:rPr>
+        <w:t xml:space="preserve"> &amp; push </w:t>
       </w:r>
     </w:p>
     <w:p>

</xml_diff>